<commit_message>
Table and Matrix 2 report of lab
</commit_message>
<xml_diff>
--- a/17 Tables Matrix and Drilldowns/lab homework/Ashok Tables Matrix Drilldown Lab.docx
+++ b/17 Tables Matrix and Drilldowns/lab homework/Ashok Tables Matrix Drilldown Lab.docx
@@ -27,6 +27,191 @@
         <w:t>1… Sales by Month Drilldown</w:t>
       </w:r>
     </w:p>
+    <w:p>
+      <w:r>
+        <w:t>Design</w:t>
+      </w:r>
+    </w:p>
+    <w:p>
+      <w:r>
+        <w:rPr>
+          <w:noProof/>
+        </w:rPr>
+        <w:drawing>
+          <wp:inline distT="0" distB="0" distL="0" distR="0">
+            <wp:extent cx="5943600" cy="3183334"/>
+            <wp:effectExtent l="19050" t="0" r="0" b="0"/>
+            <wp:docPr id="1" name="Picture 1"/>
+            <wp:cNvGraphicFramePr>
+              <a:graphicFrameLocks xmlns:a="http://schemas.openxmlformats.org/drawingml/2006/main" noChangeAspect="1"/>
+            </wp:cNvGraphicFramePr>
+            <a:graphic xmlns:a="http://schemas.openxmlformats.org/drawingml/2006/main">
+              <a:graphicData uri="http://schemas.openxmlformats.org/drawingml/2006/picture">
+                <pic:pic xmlns:pic="http://schemas.openxmlformats.org/drawingml/2006/picture">
+                  <pic:nvPicPr>
+                    <pic:cNvPr id="0" name="Picture 1"/>
+                    <pic:cNvPicPr>
+                      <a:picLocks noChangeAspect="1" noChangeArrowheads="1"/>
+                    </pic:cNvPicPr>
+                  </pic:nvPicPr>
+                  <pic:blipFill>
+                    <a:blip r:embed="rId4" cstate="print"/>
+                    <a:srcRect/>
+                    <a:stretch>
+                      <a:fillRect/>
+                    </a:stretch>
+                  </pic:blipFill>
+                  <pic:spPr bwMode="auto">
+                    <a:xfrm>
+                      <a:off x="0" y="0"/>
+                      <a:ext cx="5943600" cy="3183334"/>
+                    </a:xfrm>
+                    <a:prstGeom prst="rect">
+                      <a:avLst/>
+                    </a:prstGeom>
+                    <a:noFill/>
+                    <a:ln w="9525">
+                      <a:noFill/>
+                      <a:miter lim="800000"/>
+                      <a:headEnd/>
+                      <a:tailEnd/>
+                    </a:ln>
+                  </pic:spPr>
+                </pic:pic>
+              </a:graphicData>
+            </a:graphic>
+          </wp:inline>
+        </w:drawing>
+      </w:r>
+    </w:p>
+    <w:p>
+      <w:r>
+        <w:t>Preview</w:t>
+      </w:r>
+    </w:p>
+    <w:p>
+      <w:r>
+        <w:rPr>
+          <w:noProof/>
+        </w:rPr>
+        <w:drawing>
+          <wp:inline distT="0" distB="0" distL="0" distR="0">
+            <wp:extent cx="5943600" cy="2685278"/>
+            <wp:effectExtent l="19050" t="0" r="0" b="0"/>
+            <wp:docPr id="4" name="Picture 4"/>
+            <wp:cNvGraphicFramePr>
+              <a:graphicFrameLocks xmlns:a="http://schemas.openxmlformats.org/drawingml/2006/main" noChangeAspect="1"/>
+            </wp:cNvGraphicFramePr>
+            <a:graphic xmlns:a="http://schemas.openxmlformats.org/drawingml/2006/main">
+              <a:graphicData uri="http://schemas.openxmlformats.org/drawingml/2006/picture">
+                <pic:pic xmlns:pic="http://schemas.openxmlformats.org/drawingml/2006/picture">
+                  <pic:nvPicPr>
+                    <pic:cNvPr id="0" name="Picture 4"/>
+                    <pic:cNvPicPr>
+                      <a:picLocks noChangeAspect="1" noChangeArrowheads="1"/>
+                    </pic:cNvPicPr>
+                  </pic:nvPicPr>
+                  <pic:blipFill>
+                    <a:blip r:embed="rId5" cstate="print"/>
+                    <a:srcRect/>
+                    <a:stretch>
+                      <a:fillRect/>
+                    </a:stretch>
+                  </pic:blipFill>
+                  <pic:spPr bwMode="auto">
+                    <a:xfrm>
+                      <a:off x="0" y="0"/>
+                      <a:ext cx="5943600" cy="2685278"/>
+                    </a:xfrm>
+                    <a:prstGeom prst="rect">
+                      <a:avLst/>
+                    </a:prstGeom>
+                    <a:noFill/>
+                    <a:ln w="9525">
+                      <a:noFill/>
+                      <a:miter lim="800000"/>
+                      <a:headEnd/>
+                      <a:tailEnd/>
+                    </a:ln>
+                  </pic:spPr>
+                </pic:pic>
+              </a:graphicData>
+            </a:graphic>
+          </wp:inline>
+        </w:drawing>
+      </w:r>
+    </w:p>
+    <w:p>
+      <w:r>
+        <w:lastRenderedPageBreak/>
+        <w:t>Preview Expanded</w:t>
+      </w:r>
+    </w:p>
+    <w:p>
+      <w:r>
+        <w:rPr>
+          <w:noProof/>
+        </w:rPr>
+        <w:drawing>
+          <wp:inline distT="0" distB="0" distL="0" distR="0">
+            <wp:extent cx="5943600" cy="3343275"/>
+            <wp:effectExtent l="19050" t="0" r="0" b="0"/>
+            <wp:docPr id="10" name="Picture 10"/>
+            <wp:cNvGraphicFramePr>
+              <a:graphicFrameLocks xmlns:a="http://schemas.openxmlformats.org/drawingml/2006/main" noChangeAspect="1"/>
+            </wp:cNvGraphicFramePr>
+            <a:graphic xmlns:a="http://schemas.openxmlformats.org/drawingml/2006/main">
+              <a:graphicData uri="http://schemas.openxmlformats.org/drawingml/2006/picture">
+                <pic:pic xmlns:pic="http://schemas.openxmlformats.org/drawingml/2006/picture">
+                  <pic:nvPicPr>
+                    <pic:cNvPr id="0" name="Picture 10"/>
+                    <pic:cNvPicPr>
+                      <a:picLocks noChangeAspect="1" noChangeArrowheads="1"/>
+                    </pic:cNvPicPr>
+                  </pic:nvPicPr>
+                  <pic:blipFill>
+                    <a:blip r:embed="rId6" cstate="print"/>
+                    <a:srcRect/>
+                    <a:stretch>
+                      <a:fillRect/>
+                    </a:stretch>
+                  </pic:blipFill>
+                  <pic:spPr bwMode="auto">
+                    <a:xfrm>
+                      <a:off x="0" y="0"/>
+                      <a:ext cx="5943600" cy="3343275"/>
+                    </a:xfrm>
+                    <a:prstGeom prst="rect">
+                      <a:avLst/>
+                    </a:prstGeom>
+                    <a:noFill/>
+                    <a:ln w="9525">
+                      <a:noFill/>
+                      <a:miter lim="800000"/>
+                      <a:headEnd/>
+                      <a:tailEnd/>
+                    </a:ln>
+                  </pic:spPr>
+                </pic:pic>
+              </a:graphicData>
+            </a:graphic>
+          </wp:inline>
+        </w:drawing>
+      </w:r>
+    </w:p>
+    <w:p/>
+    <w:p>
+      <w:r>
+        <w:t>2…</w:t>
+      </w:r>
+      <w:r>
+        <w:t xml:space="preserve"> </w:t>
+      </w:r>
+      <w:r>
+        <w:t>Sales by Territory Drill Down</w:t>
+      </w:r>
+    </w:p>
+    <w:p/>
     <w:p/>
     <w:sectPr>
       <w:pgSz w:w="12240" w:h="15840"/>
@@ -227,6 +412,36 @@
     <w:semiHidden/>
     <w:unhideWhenUsed/>
   </w:style>
+  <w:style w:type="paragraph" w:styleId="BalloonText">
+    <w:name w:val="Balloon Text"/>
+    <w:basedOn w:val="Normal"/>
+    <w:link w:val="BalloonTextChar"/>
+    <w:uiPriority w:val="99"/>
+    <w:semiHidden/>
+    <w:unhideWhenUsed/>
+    <w:rsid w:val="00763F5E"/>
+    <w:pPr>
+      <w:spacing w:after="0" w:line="240" w:lineRule="auto"/>
+    </w:pPr>
+    <w:rPr>
+      <w:rFonts w:ascii="Tahoma" w:hAnsi="Tahoma" w:cs="Tahoma"/>
+      <w:sz w:val="16"/>
+      <w:szCs w:val="16"/>
+    </w:rPr>
+  </w:style>
+  <w:style w:type="character" w:customStyle="1" w:styleId="BalloonTextChar">
+    <w:name w:val="Balloon Text Char"/>
+    <w:basedOn w:val="DefaultParagraphFont"/>
+    <w:link w:val="BalloonText"/>
+    <w:uiPriority w:val="99"/>
+    <w:semiHidden/>
+    <w:rsid w:val="00763F5E"/>
+    <w:rPr>
+      <w:rFonts w:ascii="Tahoma" w:hAnsi="Tahoma" w:cs="Tahoma"/>
+      <w:sz w:val="16"/>
+      <w:szCs w:val="16"/>
+    </w:rPr>
+  </w:style>
 </w:styles>
 </file>
 
@@ -485,7 +700,7 @@
   <a:extraClrSchemeLst/>
   <a:extLst>
     <a:ext uri="{05A4C25C-085E-4340-85A3-A5531E510DB2}">
-      <thm15:themeFamily xmlns="" xmlns:thm15="http://schemas.microsoft.com/office/thememl/2012/main" name="Office Theme" id="{62F939B6-93AF-4DB8-9C6B-D6C7DFDC589F}" vid="{4A3C46E8-61CC-4603-A589-7422A47A8E4A}"/>
+      <thm15:themeFamily xmlns:thm15="http://schemas.microsoft.com/office/thememl/2012/main" xmlns="" name="Office Theme" id="{62F939B6-93AF-4DB8-9C6B-D6C7DFDC589F}" vid="{4A3C46E8-61CC-4603-A589-7422A47A8E4A}"/>
     </a:ext>
   </a:extLst>
 </a:theme>

</xml_diff>

<commit_message>
Table and Matrix lab
</commit_message>
<xml_diff>
--- a/17 Tables Matrix and Drilldowns/lab homework/Ashok Tables Matrix Drilldown Lab.docx
+++ b/17 Tables Matrix and Drilldowns/lab homework/Ashok Tables Matrix Drilldown Lab.docx
@@ -211,6 +211,358 @@
         <w:t>Sales by Territory Drill Down</w:t>
       </w:r>
     </w:p>
+    <w:p>
+      <w:r>
+        <w:rPr>
+          <w:noProof/>
+        </w:rPr>
+        <w:drawing>
+          <wp:inline distT="0" distB="0" distL="0" distR="0">
+            <wp:extent cx="5943600" cy="3343275"/>
+            <wp:effectExtent l="19050" t="0" r="0" b="0"/>
+            <wp:docPr id="13" name="Picture 13"/>
+            <wp:cNvGraphicFramePr>
+              <a:graphicFrameLocks xmlns:a="http://schemas.openxmlformats.org/drawingml/2006/main" noChangeAspect="1"/>
+            </wp:cNvGraphicFramePr>
+            <a:graphic xmlns:a="http://schemas.openxmlformats.org/drawingml/2006/main">
+              <a:graphicData uri="http://schemas.openxmlformats.org/drawingml/2006/picture">
+                <pic:pic xmlns:pic="http://schemas.openxmlformats.org/drawingml/2006/picture">
+                  <pic:nvPicPr>
+                    <pic:cNvPr id="0" name="Picture 13"/>
+                    <pic:cNvPicPr>
+                      <a:picLocks noChangeAspect="1" noChangeArrowheads="1"/>
+                    </pic:cNvPicPr>
+                  </pic:nvPicPr>
+                  <pic:blipFill>
+                    <a:blip r:embed="rId7" cstate="print"/>
+                    <a:srcRect/>
+                    <a:stretch>
+                      <a:fillRect/>
+                    </a:stretch>
+                  </pic:blipFill>
+                  <pic:spPr bwMode="auto">
+                    <a:xfrm>
+                      <a:off x="0" y="0"/>
+                      <a:ext cx="5943600" cy="3343275"/>
+                    </a:xfrm>
+                    <a:prstGeom prst="rect">
+                      <a:avLst/>
+                    </a:prstGeom>
+                    <a:noFill/>
+                    <a:ln w="9525">
+                      <a:noFill/>
+                      <a:miter lim="800000"/>
+                      <a:headEnd/>
+                      <a:tailEnd/>
+                    </a:ln>
+                  </pic:spPr>
+                </pic:pic>
+              </a:graphicData>
+            </a:graphic>
+          </wp:inline>
+        </w:drawing>
+      </w:r>
+    </w:p>
+    <w:p/>
+    <w:p>
+      <w:r>
+        <w:lastRenderedPageBreak/>
+        <w:t>Preview</w:t>
+      </w:r>
+    </w:p>
+    <w:p>
+      <w:r>
+        <w:rPr>
+          <w:noProof/>
+        </w:rPr>
+        <w:drawing>
+          <wp:inline distT="0" distB="0" distL="0" distR="0">
+            <wp:extent cx="5943600" cy="3332590"/>
+            <wp:effectExtent l="19050" t="0" r="0" b="0"/>
+            <wp:docPr id="16" name="Picture 16"/>
+            <wp:cNvGraphicFramePr>
+              <a:graphicFrameLocks xmlns:a="http://schemas.openxmlformats.org/drawingml/2006/main" noChangeAspect="1"/>
+            </wp:cNvGraphicFramePr>
+            <a:graphic xmlns:a="http://schemas.openxmlformats.org/drawingml/2006/main">
+              <a:graphicData uri="http://schemas.openxmlformats.org/drawingml/2006/picture">
+                <pic:pic xmlns:pic="http://schemas.openxmlformats.org/drawingml/2006/picture">
+                  <pic:nvPicPr>
+                    <pic:cNvPr id="0" name="Picture 16"/>
+                    <pic:cNvPicPr>
+                      <a:picLocks noChangeAspect="1" noChangeArrowheads="1"/>
+                    </pic:cNvPicPr>
+                  </pic:nvPicPr>
+                  <pic:blipFill>
+                    <a:blip r:embed="rId8" cstate="print"/>
+                    <a:srcRect/>
+                    <a:stretch>
+                      <a:fillRect/>
+                    </a:stretch>
+                  </pic:blipFill>
+                  <pic:spPr bwMode="auto">
+                    <a:xfrm>
+                      <a:off x="0" y="0"/>
+                      <a:ext cx="5943600" cy="3332590"/>
+                    </a:xfrm>
+                    <a:prstGeom prst="rect">
+                      <a:avLst/>
+                    </a:prstGeom>
+                    <a:noFill/>
+                    <a:ln w="9525">
+                      <a:noFill/>
+                      <a:miter lim="800000"/>
+                      <a:headEnd/>
+                      <a:tailEnd/>
+                    </a:ln>
+                  </pic:spPr>
+                </pic:pic>
+              </a:graphicData>
+            </a:graphic>
+          </wp:inline>
+        </w:drawing>
+      </w:r>
+    </w:p>
+    <w:p>
+      <w:r>
+        <w:t>Expanded</w:t>
+      </w:r>
+    </w:p>
+    <w:p>
+      <w:r>
+        <w:rPr>
+          <w:noProof/>
+        </w:rPr>
+        <w:drawing>
+          <wp:inline distT="0" distB="0" distL="0" distR="0">
+            <wp:extent cx="5943600" cy="3343275"/>
+            <wp:effectExtent l="19050" t="0" r="0" b="0"/>
+            <wp:docPr id="19" name="Picture 19"/>
+            <wp:cNvGraphicFramePr>
+              <a:graphicFrameLocks xmlns:a="http://schemas.openxmlformats.org/drawingml/2006/main" noChangeAspect="1"/>
+            </wp:cNvGraphicFramePr>
+            <a:graphic xmlns:a="http://schemas.openxmlformats.org/drawingml/2006/main">
+              <a:graphicData uri="http://schemas.openxmlformats.org/drawingml/2006/picture">
+                <pic:pic xmlns:pic="http://schemas.openxmlformats.org/drawingml/2006/picture">
+                  <pic:nvPicPr>
+                    <pic:cNvPr id="0" name="Picture 19"/>
+                    <pic:cNvPicPr>
+                      <a:picLocks noChangeAspect="1" noChangeArrowheads="1"/>
+                    </pic:cNvPicPr>
+                  </pic:nvPicPr>
+                  <pic:blipFill>
+                    <a:blip r:embed="rId9" cstate="print"/>
+                    <a:srcRect/>
+                    <a:stretch>
+                      <a:fillRect/>
+                    </a:stretch>
+                  </pic:blipFill>
+                  <pic:spPr bwMode="auto">
+                    <a:xfrm>
+                      <a:off x="0" y="0"/>
+                      <a:ext cx="5943600" cy="3343275"/>
+                    </a:xfrm>
+                    <a:prstGeom prst="rect">
+                      <a:avLst/>
+                    </a:prstGeom>
+                    <a:noFill/>
+                    <a:ln w="9525">
+                      <a:noFill/>
+                      <a:miter lim="800000"/>
+                      <a:headEnd/>
+                      <a:tailEnd/>
+                    </a:ln>
+                  </pic:spPr>
+                </pic:pic>
+              </a:graphicData>
+            </a:graphic>
+          </wp:inline>
+        </w:drawing>
+      </w:r>
+    </w:p>
+    <w:p>
+      <w:r>
+        <w:br w:type="page"/>
+      </w:r>
+    </w:p>
+    <w:p>
+      <w:r>
+        <w:lastRenderedPageBreak/>
+        <w:t xml:space="preserve">3… </w:t>
+      </w:r>
+      <w:r>
+        <w:t>Sales by Rep</w:t>
+      </w:r>
+    </w:p>
+    <w:p>
+      <w:r>
+        <w:rPr>
+          <w:noProof/>
+        </w:rPr>
+        <w:drawing>
+          <wp:inline distT="0" distB="0" distL="0" distR="0">
+            <wp:extent cx="5943600" cy="3343275"/>
+            <wp:effectExtent l="19050" t="0" r="0" b="0"/>
+            <wp:docPr id="22" name="Picture 22"/>
+            <wp:cNvGraphicFramePr>
+              <a:graphicFrameLocks xmlns:a="http://schemas.openxmlformats.org/drawingml/2006/main" noChangeAspect="1"/>
+            </wp:cNvGraphicFramePr>
+            <a:graphic xmlns:a="http://schemas.openxmlformats.org/drawingml/2006/main">
+              <a:graphicData uri="http://schemas.openxmlformats.org/drawingml/2006/picture">
+                <pic:pic xmlns:pic="http://schemas.openxmlformats.org/drawingml/2006/picture">
+                  <pic:nvPicPr>
+                    <pic:cNvPr id="0" name="Picture 22"/>
+                    <pic:cNvPicPr>
+                      <a:picLocks noChangeAspect="1" noChangeArrowheads="1"/>
+                    </pic:cNvPicPr>
+                  </pic:nvPicPr>
+                  <pic:blipFill>
+                    <a:blip r:embed="rId10" cstate="print"/>
+                    <a:srcRect/>
+                    <a:stretch>
+                      <a:fillRect/>
+                    </a:stretch>
+                  </pic:blipFill>
+                  <pic:spPr bwMode="auto">
+                    <a:xfrm>
+                      <a:off x="0" y="0"/>
+                      <a:ext cx="5943600" cy="3343275"/>
+                    </a:xfrm>
+                    <a:prstGeom prst="rect">
+                      <a:avLst/>
+                    </a:prstGeom>
+                    <a:noFill/>
+                    <a:ln w="9525">
+                      <a:noFill/>
+                      <a:miter lim="800000"/>
+                      <a:headEnd/>
+                      <a:tailEnd/>
+                    </a:ln>
+                  </pic:spPr>
+                </pic:pic>
+              </a:graphicData>
+            </a:graphic>
+          </wp:inline>
+        </w:drawing>
+      </w:r>
+    </w:p>
+    <w:p>
+      <w:r>
+        <w:t xml:space="preserve">Preview Expanded… Have to use PARAMETERS to get Values/data for only one Sales Rep </w:t>
+      </w:r>
+    </w:p>
+    <w:p>
+      <w:r>
+        <w:rPr>
+          <w:noProof/>
+        </w:rPr>
+        <w:drawing>
+          <wp:inline distT="0" distB="0" distL="0" distR="0">
+            <wp:extent cx="5943600" cy="3844981"/>
+            <wp:effectExtent l="19050" t="0" r="0" b="0"/>
+            <wp:docPr id="25" name="Picture 25"/>
+            <wp:cNvGraphicFramePr>
+              <a:graphicFrameLocks xmlns:a="http://schemas.openxmlformats.org/drawingml/2006/main" noChangeAspect="1"/>
+            </wp:cNvGraphicFramePr>
+            <a:graphic xmlns:a="http://schemas.openxmlformats.org/drawingml/2006/main">
+              <a:graphicData uri="http://schemas.openxmlformats.org/drawingml/2006/picture">
+                <pic:pic xmlns:pic="http://schemas.openxmlformats.org/drawingml/2006/picture">
+                  <pic:nvPicPr>
+                    <pic:cNvPr id="0" name="Picture 25"/>
+                    <pic:cNvPicPr>
+                      <a:picLocks noChangeAspect="1" noChangeArrowheads="1"/>
+                    </pic:cNvPicPr>
+                  </pic:nvPicPr>
+                  <pic:blipFill>
+                    <a:blip r:embed="rId11" cstate="print"/>
+                    <a:srcRect/>
+                    <a:stretch>
+                      <a:fillRect/>
+                    </a:stretch>
+                  </pic:blipFill>
+                  <pic:spPr bwMode="auto">
+                    <a:xfrm>
+                      <a:off x="0" y="0"/>
+                      <a:ext cx="5943600" cy="3844981"/>
+                    </a:xfrm>
+                    <a:prstGeom prst="rect">
+                      <a:avLst/>
+                    </a:prstGeom>
+                    <a:noFill/>
+                    <a:ln w="9525">
+                      <a:noFill/>
+                      <a:miter lim="800000"/>
+                      <a:headEnd/>
+                      <a:tailEnd/>
+                    </a:ln>
+                  </pic:spPr>
+                </pic:pic>
+              </a:graphicData>
+            </a:graphic>
+          </wp:inline>
+        </w:drawing>
+      </w:r>
+    </w:p>
+    <w:p/>
+    <w:p>
+      <w:r>
+        <w:lastRenderedPageBreak/>
+        <w:t>Collapse… Report</w:t>
+      </w:r>
+    </w:p>
+    <w:p>
+      <w:r>
+        <w:rPr>
+          <w:noProof/>
+        </w:rPr>
+        <w:drawing>
+          <wp:inline distT="0" distB="0" distL="0" distR="0">
+            <wp:extent cx="5943600" cy="1778877"/>
+            <wp:effectExtent l="19050" t="0" r="0" b="0"/>
+            <wp:docPr id="28" name="Picture 28"/>
+            <wp:cNvGraphicFramePr>
+              <a:graphicFrameLocks xmlns:a="http://schemas.openxmlformats.org/drawingml/2006/main" noChangeAspect="1"/>
+            </wp:cNvGraphicFramePr>
+            <a:graphic xmlns:a="http://schemas.openxmlformats.org/drawingml/2006/main">
+              <a:graphicData uri="http://schemas.openxmlformats.org/drawingml/2006/picture">
+                <pic:pic xmlns:pic="http://schemas.openxmlformats.org/drawingml/2006/picture">
+                  <pic:nvPicPr>
+                    <pic:cNvPr id="0" name="Picture 28"/>
+                    <pic:cNvPicPr>
+                      <a:picLocks noChangeAspect="1" noChangeArrowheads="1"/>
+                    </pic:cNvPicPr>
+                  </pic:nvPicPr>
+                  <pic:blipFill>
+                    <a:blip r:embed="rId12" cstate="print"/>
+                    <a:srcRect/>
+                    <a:stretch>
+                      <a:fillRect/>
+                    </a:stretch>
+                  </pic:blipFill>
+                  <pic:spPr bwMode="auto">
+                    <a:xfrm>
+                      <a:off x="0" y="0"/>
+                      <a:ext cx="5943600" cy="1778877"/>
+                    </a:xfrm>
+                    <a:prstGeom prst="rect">
+                      <a:avLst/>
+                    </a:prstGeom>
+                    <a:noFill/>
+                    <a:ln w="9525">
+                      <a:noFill/>
+                      <a:miter lim="800000"/>
+                      <a:headEnd/>
+                      <a:tailEnd/>
+                    </a:ln>
+                  </pic:spPr>
+                </pic:pic>
+              </a:graphicData>
+            </a:graphic>
+          </wp:inline>
+        </w:drawing>
+      </w:r>
+    </w:p>
+    <w:p/>
+    <w:p/>
     <w:p/>
     <w:p/>
     <w:sectPr>

</xml_diff>